<commit_message>
Added lecture 4 and assignment 2
</commit_message>
<xml_diff>
--- a/Examples/a1-crashes.docx
+++ b/Examples/a1-crashes.docx
@@ -112,13 +112,21 @@
         <w:rPr>
           <w:rFonts w:ascii="Times New Roman" w:hAnsi="Times New Roman" w:cs="Times New Roman"/>
         </w:rPr>
-        <w:t xml:space="preserve">My sample size is </w:t>
-      </w:r>
-      <w:r>
-        <w:rPr>
-          <w:rFonts w:ascii="Times New Roman" w:hAnsi="Times New Roman" w:cs="Times New Roman"/>
-        </w:rPr>
-        <w:t>206 census tracts</w:t>
+        <w:t>My sample size is</w:t>
+      </w:r>
+      <w:r>
+        <w:rPr>
+          <w:rFonts w:ascii="Times New Roman" w:hAnsi="Times New Roman" w:cs="Times New Roman"/>
+        </w:rPr>
+        <w:t xml:space="preserve"> 187</w:t>
+      </w:r>
+      <w:bookmarkStart w:id="0" w:name="_GoBack"/>
+      <w:bookmarkEnd w:id="0"/>
+      <w:r>
+        <w:rPr>
+          <w:rFonts w:ascii="Times New Roman" w:hAnsi="Times New Roman" w:cs="Times New Roman"/>
+        </w:rPr>
+        <w:t xml:space="preserve"> census tracts</w:t>
       </w:r>
       <w:r>
         <w:rPr>
@@ -288,13 +296,7 @@
         <w:rPr>
           <w:rFonts w:ascii="Times New Roman" w:hAnsi="Times New Roman" w:cs="Times New Roman"/>
         </w:rPr>
-        <w:t>T</w:t>
-      </w:r>
-      <w:r>
-        <w:rPr>
-          <w:rFonts w:ascii="Times New Roman" w:hAnsi="Times New Roman" w:cs="Times New Roman"/>
-        </w:rPr>
-        <w:t>he number of crashes recorded in each census tract between January 1, 2015 and September 30, 2022, divided by the area (square kilometers) of land within the census tract</w:t>
+        <w:t>The number of crashes recorded in each census tract between January 1, 2015 and September 30, 2022, divided by the area (square kilometers) of land within the census tract</w:t>
       </w:r>
       <w:r>
         <w:rPr>
@@ -584,15 +586,7 @@
         <w:rPr>
           <w:rFonts w:ascii="Times New Roman" w:hAnsi="Times New Roman" w:cs="Times New Roman"/>
         </w:rPr>
-        <w:t>' and 'sf'-Ready Data Frames_. R package versio</w:t>
-      </w:r>
-      <w:bookmarkStart w:id="0" w:name="_GoBack"/>
-      <w:bookmarkEnd w:id="0"/>
-      <w:r>
-        <w:rPr>
-          <w:rFonts w:ascii="Times New Roman" w:hAnsi="Times New Roman" w:cs="Times New Roman"/>
-        </w:rPr>
-        <w:t>n 1.2.3, &lt;https://CRAN.R-project.org/package=tidycensus&gt;.</w:t>
+        <w:t>' and 'sf'-Ready Data Frames_. R package version 1.2.3, &lt;https://CRAN.R-project.org/package=tidycensus&gt;.</w:t>
       </w:r>
     </w:p>
     <w:p>

</xml_diff>